<commit_message>
feat: Added Single Delete to ClassTeacher  assignmentendpoints
</commit_message>
<xml_diff>
--- a/App Requirements/SCHOOL CONFIG_API.docx
+++ b/App Requirements/SCHOOL CONFIG_API.docx
@@ -28960,7 +28960,7 @@
         <w:rPr>
           <w:bCs/>
         </w:rPr>
-        <w:t xml:space="preserve">  "</w:t>
+        <w:t xml:space="preserve">    "</w:t>
       </w:r>
       <w:proofErr w:type="spellStart"/>
       <w:proofErr w:type="gramStart"/>
@@ -28982,20 +28982,20 @@
         <w:rPr>
           <w:bCs/>
         </w:rPr>
-        <w:t>": "693cd1e5-1a29-4e63-bbb2-7f8a1880d924",</w:t>
-      </w:r>
-    </w:p>
-    <w:p>
-      <w:pPr>
-        <w:rPr>
-          <w:bCs/>
-        </w:rPr>
-      </w:pPr>
-      <w:r>
-        <w:rPr>
-          <w:bCs/>
-        </w:rPr>
-        <w:t xml:space="preserve">  "</w:t>
+        <w:t>": "3157c8a0-57a5-4d74-a9d6-52a0732293a4",</w:t>
+      </w:r>
+    </w:p>
+    <w:p>
+      <w:pPr>
+        <w:rPr>
+          <w:bCs/>
+        </w:rPr>
+      </w:pPr>
+      <w:r>
+        <w:rPr>
+          <w:bCs/>
+        </w:rPr>
+        <w:t xml:space="preserve">    "</w:t>
       </w:r>
       <w:proofErr w:type="spellStart"/>
       <w:proofErr w:type="gramStart"/>
@@ -29017,20 +29017,20 @@
         <w:rPr>
           <w:bCs/>
         </w:rPr>
-        <w:t>": "4f7e9219-9f45-4386-918b-e287a310cae9",</w:t>
-      </w:r>
-    </w:p>
-    <w:p>
-      <w:pPr>
-        <w:rPr>
-          <w:bCs/>
-        </w:rPr>
-      </w:pPr>
-      <w:r>
-        <w:rPr>
-          <w:bCs/>
-        </w:rPr>
-        <w:t xml:space="preserve">  "</w:t>
+        <w:t>": "ffe0b2db-6d70-4c2e-982b-6bdd27712e2f",</w:t>
+      </w:r>
+    </w:p>
+    <w:p>
+      <w:pPr>
+        <w:rPr>
+          <w:bCs/>
+        </w:rPr>
+      </w:pPr>
+      <w:r>
+        <w:rPr>
+          <w:bCs/>
+        </w:rPr>
+        <w:t xml:space="preserve">    "</w:t>
       </w:r>
       <w:proofErr w:type="spellStart"/>
       <w:proofErr w:type="gramStart"/>
@@ -29052,59 +29052,59 @@
         <w:rPr>
           <w:bCs/>
         </w:rPr>
-        <w:t>": "b0f28d64-d46b-4f88-a519-e749d6d84788",</w:t>
-      </w:r>
-    </w:p>
-    <w:p>
-      <w:pPr>
-        <w:rPr>
-          <w:bCs/>
-        </w:rPr>
-      </w:pPr>
-      <w:r>
-        <w:rPr>
-          <w:bCs/>
-        </w:rPr>
-        <w:t xml:space="preserve">  "term": "First Term",</w:t>
-      </w:r>
-    </w:p>
-    <w:p>
-      <w:pPr>
-        <w:rPr>
-          <w:bCs/>
-        </w:rPr>
-      </w:pPr>
-      <w:r>
-        <w:rPr>
-          <w:bCs/>
-        </w:rPr>
-        <w:t xml:space="preserve">  "school": "72a2c9c8-d02d-4eaf-a931-7c3a08769f00",</w:t>
-      </w:r>
-    </w:p>
-    <w:p>
-      <w:pPr>
-        <w:rPr>
-          <w:bCs/>
-        </w:rPr>
-      </w:pPr>
-      <w:r>
-        <w:rPr>
-          <w:bCs/>
-        </w:rPr>
-        <w:t xml:space="preserve">  "status": "Pending",</w:t>
-      </w:r>
-    </w:p>
-    <w:p>
-      <w:pPr>
-        <w:rPr>
-          <w:bCs/>
-        </w:rPr>
-      </w:pPr>
-      <w:r>
-        <w:rPr>
-          <w:bCs/>
-        </w:rPr>
-        <w:t xml:space="preserve">  "</w:t>
+        <w:t>": "ffd563ab-f930-4b3c-83bd-d74c967c4201",</w:t>
+      </w:r>
+    </w:p>
+    <w:p>
+      <w:pPr>
+        <w:rPr>
+          <w:bCs/>
+        </w:rPr>
+      </w:pPr>
+      <w:r>
+        <w:rPr>
+          <w:bCs/>
+        </w:rPr>
+        <w:t xml:space="preserve">    "term": "f69787ad-9c33-417a-a019-687276b05f9a",</w:t>
+      </w:r>
+    </w:p>
+    <w:p>
+      <w:pPr>
+        <w:rPr>
+          <w:bCs/>
+        </w:rPr>
+      </w:pPr>
+      <w:r>
+        <w:rPr>
+          <w:bCs/>
+        </w:rPr>
+        <w:t xml:space="preserve">    "school": "6d8c81e7-2603-4007-8d87-1c8006ef6ad1",</w:t>
+      </w:r>
+    </w:p>
+    <w:p>
+      <w:pPr>
+        <w:rPr>
+          <w:bCs/>
+        </w:rPr>
+      </w:pPr>
+      <w:r>
+        <w:rPr>
+          <w:bCs/>
+        </w:rPr>
+        <w:t xml:space="preserve">    "status": "Approved",</w:t>
+      </w:r>
+    </w:p>
+    <w:p>
+      <w:pPr>
+        <w:rPr>
+          <w:bCs/>
+        </w:rPr>
+      </w:pPr>
+      <w:r>
+        <w:rPr>
+          <w:bCs/>
+        </w:rPr>
+        <w:t xml:space="preserve">    "</w:t>
       </w:r>
       <w:proofErr w:type="spellStart"/>
       <w:proofErr w:type="gramStart"/>
@@ -29126,20 +29126,20 @@
         <w:rPr>
           <w:bCs/>
         </w:rPr>
-        <w:t>": "2025-05-08T14:15:12.925Z",</w:t>
-      </w:r>
-    </w:p>
-    <w:p>
-      <w:pPr>
-        <w:rPr>
-          <w:bCs/>
-        </w:rPr>
-      </w:pPr>
-      <w:r>
-        <w:rPr>
-          <w:bCs/>
-        </w:rPr>
-        <w:t xml:space="preserve">  "</w:t>
+        <w:t>": "2025-09-07T21:04:58.356795Z",</w:t>
+      </w:r>
+    </w:p>
+    <w:p>
+      <w:pPr>
+        <w:rPr>
+          <w:bCs/>
+        </w:rPr>
+      </w:pPr>
+      <w:r>
+        <w:rPr>
+          <w:bCs/>
+        </w:rPr>
+        <w:t xml:space="preserve">    "</w:t>
       </w:r>
       <w:proofErr w:type="spellStart"/>
       <w:proofErr w:type="gramStart"/>
@@ -29161,20 +29161,20 @@
         <w:rPr>
           <w:bCs/>
         </w:rPr>
-        <w:t>": "2025-05-08T14:15:12.925Z",</w:t>
-      </w:r>
-    </w:p>
-    <w:p>
-      <w:pPr>
-        <w:rPr>
-          <w:bCs/>
-        </w:rPr>
-      </w:pPr>
-      <w:r>
-        <w:rPr>
-          <w:bCs/>
-        </w:rPr>
-        <w:t xml:space="preserve">  "</w:t>
+        <w:t>": "2025-09-07T21:04:58.356830Z",</w:t>
+      </w:r>
+    </w:p>
+    <w:p>
+      <w:pPr>
+        <w:rPr>
+          <w:bCs/>
+        </w:rPr>
+      </w:pPr>
+      <w:r>
+        <w:rPr>
+          <w:bCs/>
+        </w:rPr>
+        <w:t xml:space="preserve">    "</w:t>
       </w:r>
       <w:proofErr w:type="spellStart"/>
       <w:proofErr w:type="gramStart"/>
@@ -29189,6 +29189,41 @@
         <w:rPr>
           <w:bCs/>
         </w:rPr>
+        <w:t>_id</w:t>
+      </w:r>
+      <w:proofErr w:type="spellEnd"/>
+      <w:r>
+        <w:rPr>
+          <w:bCs/>
+        </w:rPr>
+        <w:t>": "005d344d-5f36-463b-b091-3868ef3e2284",</w:t>
+      </w:r>
+    </w:p>
+    <w:p>
+      <w:pPr>
+        <w:rPr>
+          <w:bCs/>
+        </w:rPr>
+      </w:pPr>
+      <w:r>
+        <w:rPr>
+          <w:bCs/>
+        </w:rPr>
+        <w:t xml:space="preserve">    "</w:t>
+      </w:r>
+      <w:proofErr w:type="spellStart"/>
+      <w:proofErr w:type="gramStart"/>
+      <w:r>
+        <w:rPr>
+          <w:bCs/>
+        </w:rPr>
+        <w:t>student</w:t>
+      </w:r>
+      <w:proofErr w:type="gramEnd"/>
+      <w:r>
+        <w:rPr>
+          <w:bCs/>
+        </w:rPr>
         <w:t>_firstname</w:t>
       </w:r>
       <w:proofErr w:type="spellEnd"/>
@@ -29196,20 +29231,20 @@
         <w:rPr>
           <w:bCs/>
         </w:rPr>
-        <w:t>": "Blessing",</w:t>
-      </w:r>
-    </w:p>
-    <w:p>
-      <w:pPr>
-        <w:rPr>
-          <w:bCs/>
-        </w:rPr>
-      </w:pPr>
-      <w:r>
-        <w:rPr>
-          <w:bCs/>
-        </w:rPr>
-        <w:t xml:space="preserve">  "</w:t>
+        <w:t>": "Albert",</w:t>
+      </w:r>
+    </w:p>
+    <w:p>
+      <w:pPr>
+        <w:rPr>
+          <w:bCs/>
+        </w:rPr>
+      </w:pPr>
+      <w:r>
+        <w:rPr>
+          <w:bCs/>
+        </w:rPr>
+        <w:t xml:space="preserve">    "</w:t>
       </w:r>
       <w:proofErr w:type="spellStart"/>
       <w:proofErr w:type="gramStart"/>
@@ -29231,20 +29266,20 @@
         <w:rPr>
           <w:bCs/>
         </w:rPr>
-        <w:t>": "Ojo",</w:t>
-      </w:r>
-    </w:p>
-    <w:p>
-      <w:pPr>
-        <w:rPr>
-          <w:bCs/>
-        </w:rPr>
-      </w:pPr>
-      <w:r>
-        <w:rPr>
-          <w:bCs/>
-        </w:rPr>
-        <w:t xml:space="preserve">  "</w:t>
+        <w:t>": "Watkins",</w:t>
+      </w:r>
+    </w:p>
+    <w:p>
+      <w:pPr>
+        <w:rPr>
+          <w:bCs/>
+        </w:rPr>
+      </w:pPr>
+      <w:r>
+        <w:rPr>
+          <w:bCs/>
+        </w:rPr>
+        <w:t xml:space="preserve">    "</w:t>
       </w:r>
       <w:proofErr w:type="spellStart"/>
       <w:proofErr w:type="gramStart"/>
@@ -29266,20 +29301,20 @@
         <w:rPr>
           <w:bCs/>
         </w:rPr>
-        <w:t>": "2023/0032",</w:t>
-      </w:r>
-    </w:p>
-    <w:p>
-      <w:pPr>
-        <w:rPr>
-          <w:bCs/>
-        </w:rPr>
-      </w:pPr>
-      <w:r>
-        <w:rPr>
-          <w:bCs/>
-        </w:rPr>
-        <w:t xml:space="preserve">  "</w:t>
+        <w:t>": "1054",</w:t>
+      </w:r>
+    </w:p>
+    <w:p>
+      <w:pPr>
+        <w:rPr>
+          <w:bCs/>
+        </w:rPr>
+      </w:pPr>
+      <w:r>
+        <w:rPr>
+          <w:bCs/>
+        </w:rPr>
+        <w:t xml:space="preserve">    "</w:t>
       </w:r>
       <w:proofErr w:type="spellStart"/>
       <w:proofErr w:type="gramStart"/>
@@ -29301,20 +29336,21 @@
         <w:rPr>
           <w:bCs/>
         </w:rPr>
-        <w:t>": "Ojo Blessing",</w:t>
-      </w:r>
-    </w:p>
-    <w:p>
-      <w:pPr>
-        <w:rPr>
-          <w:bCs/>
-        </w:rPr>
-      </w:pPr>
-      <w:r>
-        <w:rPr>
-          <w:bCs/>
-        </w:rPr>
-        <w:t xml:space="preserve">  "</w:t>
+        <w:t>": "Albert Watkins",</w:t>
+      </w:r>
+    </w:p>
+    <w:p>
+      <w:pPr>
+        <w:rPr>
+          <w:bCs/>
+        </w:rPr>
+      </w:pPr>
+      <w:r>
+        <w:rPr>
+          <w:bCs/>
+        </w:rPr>
+        <w:lastRenderedPageBreak/>
+        <w:t xml:space="preserve">    "</w:t>
       </w:r>
       <w:proofErr w:type="spellStart"/>
       <w:proofErr w:type="gramStart"/>
@@ -29329,28 +29365,40 @@
         <w:rPr>
           <w:bCs/>
         </w:rPr>
-        <w:t>_year</w:t>
-      </w:r>
-      <w:proofErr w:type="spellEnd"/>
-      <w:r>
-        <w:rPr>
-          <w:bCs/>
-        </w:rPr>
-        <w:t>": "2025/2026",</w:t>
-      </w:r>
-    </w:p>
-    <w:p>
-      <w:pPr>
-        <w:rPr>
-          <w:bCs/>
-        </w:rPr>
-      </w:pPr>
-      <w:r>
-        <w:rPr>
-          <w:bCs/>
-        </w:rPr>
-        <w:lastRenderedPageBreak/>
-        <w:t xml:space="preserve">  "</w:t>
+        <w:t>_arm</w:t>
+      </w:r>
+      <w:proofErr w:type="spellEnd"/>
+      <w:r>
+        <w:rPr>
+          <w:bCs/>
+        </w:rPr>
+        <w:t>": "B",</w:t>
+      </w:r>
+    </w:p>
+    <w:p>
+      <w:pPr>
+        <w:rPr>
+          <w:bCs/>
+        </w:rPr>
+      </w:pPr>
+      <w:r>
+        <w:rPr>
+          <w:bCs/>
+        </w:rPr>
+        <w:t xml:space="preserve">    "department": "Commercial",</w:t>
+      </w:r>
+    </w:p>
+    <w:p>
+      <w:pPr>
+        <w:rPr>
+          <w:bCs/>
+        </w:rPr>
+      </w:pPr>
+      <w:r>
+        <w:rPr>
+          <w:bCs/>
+        </w:rPr>
+        <w:t xml:space="preserve">    "</w:t>
       </w:r>
       <w:proofErr w:type="spellStart"/>
       <w:proofErr w:type="gramStart"/>
@@ -29358,61 +29406,69 @@
         <w:rPr>
           <w:bCs/>
         </w:rPr>
-        <w:t>class</w:t>
+        <w:t>subject</w:t>
       </w:r>
       <w:proofErr w:type="gramEnd"/>
       <w:r>
         <w:rPr>
           <w:bCs/>
         </w:rPr>
-        <w:t>_arm</w:t>
-      </w:r>
-      <w:proofErr w:type="spellEnd"/>
-      <w:r>
-        <w:rPr>
-          <w:bCs/>
-        </w:rPr>
-        <w:t>": "Science",</w:t>
-      </w:r>
-    </w:p>
-    <w:p>
-      <w:pPr>
-        <w:rPr>
-          <w:bCs/>
-        </w:rPr>
-      </w:pPr>
-      <w:r>
-        <w:rPr>
-          <w:bCs/>
-        </w:rPr>
-        <w:t xml:space="preserve">  </w:t>
-      </w:r>
+        <w:t>_id</w:t>
+      </w:r>
+      <w:proofErr w:type="spellEnd"/>
+      <w:r>
+        <w:rPr>
+          <w:bCs/>
+        </w:rPr>
+        <w:t>": "f2b0cf8d-ba1c-489a-984d-805745747e41",</w:t>
+      </w:r>
+    </w:p>
+    <w:p>
+      <w:pPr>
+        <w:rPr>
+          <w:bCs/>
+        </w:rPr>
+      </w:pPr>
+      <w:r>
+        <w:rPr>
+          <w:bCs/>
+        </w:rPr>
+        <w:t xml:space="preserve">    "</w:t>
+      </w:r>
+      <w:proofErr w:type="spellStart"/>
       <w:proofErr w:type="gramStart"/>
       <w:r>
         <w:rPr>
           <w:bCs/>
         </w:rPr>
-        <w:t>"department":</w:t>
+        <w:t>subject</w:t>
       </w:r>
       <w:proofErr w:type="gramEnd"/>
       <w:r>
         <w:rPr>
           <w:bCs/>
         </w:rPr>
-        <w:t xml:space="preserve"> "Science",</w:t>
-      </w:r>
-    </w:p>
-    <w:p>
-      <w:pPr>
-        <w:rPr>
-          <w:bCs/>
-        </w:rPr>
-      </w:pPr>
-      <w:r>
-        <w:rPr>
-          <w:bCs/>
-        </w:rPr>
-        <w:t xml:space="preserve">  "</w:t>
+        <w:t>_name</w:t>
+      </w:r>
+      <w:proofErr w:type="spellEnd"/>
+      <w:r>
+        <w:rPr>
+          <w:bCs/>
+        </w:rPr>
+        <w:t>": "Business Studies",</w:t>
+      </w:r>
+    </w:p>
+    <w:p>
+      <w:pPr>
+        <w:rPr>
+          <w:bCs/>
+        </w:rPr>
+      </w:pPr>
+      <w:r>
+        <w:rPr>
+          <w:bCs/>
+        </w:rPr>
+        <w:t xml:space="preserve">    "</w:t>
       </w:r>
       <w:proofErr w:type="spellStart"/>
       <w:proofErr w:type="gramStart"/>
@@ -29420,7 +29476,7 @@
         <w:rPr>
           <w:bCs/>
         </w:rPr>
-        <w:t>subject</w:t>
+        <w:t>term</w:t>
       </w:r>
       <w:proofErr w:type="gramEnd"/>
       <w:r>
@@ -29434,20 +29490,20 @@
         <w:rPr>
           <w:bCs/>
         </w:rPr>
-        <w:t>": "Biology",</w:t>
-      </w:r>
-    </w:p>
-    <w:p>
-      <w:pPr>
-        <w:rPr>
-          <w:bCs/>
-        </w:rPr>
-      </w:pPr>
-      <w:r>
-        <w:rPr>
-          <w:bCs/>
-        </w:rPr>
-        <w:t xml:space="preserve">  "</w:t>
+        <w:t>": "First Term",</w:t>
+      </w:r>
+    </w:p>
+    <w:p>
+      <w:pPr>
+        <w:rPr>
+          <w:bCs/>
+        </w:rPr>
+      </w:pPr>
+      <w:r>
+        <w:rPr>
+          <w:bCs/>
+        </w:rPr>
+        <w:t xml:space="preserve">    "</w:t>
       </w:r>
       <w:proofErr w:type="spellStart"/>
       <w:proofErr w:type="gramStart"/>
@@ -29455,7 +29511,7 @@
         <w:rPr>
           <w:bCs/>
         </w:rPr>
-        <w:t>term</w:t>
+        <w:t>school</w:t>
       </w:r>
       <w:proofErr w:type="gramEnd"/>
       <w:r>
@@ -29469,63 +29525,21 @@
         <w:rPr>
           <w:bCs/>
         </w:rPr>
-        <w:t>": "First Term",</w:t>
-      </w:r>
-    </w:p>
-    <w:p>
-      <w:pPr>
-        <w:rPr>
-          <w:bCs/>
-        </w:rPr>
-      </w:pPr>
-      <w:r>
-        <w:rPr>
-          <w:bCs/>
-        </w:rPr>
-        <w:t xml:space="preserve">  "</w:t>
-      </w:r>
-      <w:proofErr w:type="spellStart"/>
-      <w:proofErr w:type="gramStart"/>
-      <w:r>
-        <w:rPr>
-          <w:bCs/>
-        </w:rPr>
-        <w:t>school</w:t>
-      </w:r>
-      <w:proofErr w:type="gramEnd"/>
-      <w:r>
-        <w:rPr>
-          <w:bCs/>
-        </w:rPr>
-        <w:t>_name</w:t>
-      </w:r>
-      <w:proofErr w:type="spellEnd"/>
-      <w:r>
-        <w:rPr>
-          <w:bCs/>
-        </w:rPr>
-        <w:t>": "Victory Academy"</w:t>
-      </w:r>
-    </w:p>
-    <w:p>
-      <w:pPr>
-        <w:rPr>
-          <w:bCs/>
-        </w:rPr>
-      </w:pPr>
-      <w:r>
-        <w:rPr>
-          <w:bCs/>
-        </w:rPr>
-        <w:t>}</w:t>
-      </w:r>
-    </w:p>
-    <w:p>
-      <w:pPr>
-        <w:rPr>
-          <w:bCs/>
-        </w:rPr>
-      </w:pPr>
+        <w:t>": "Simon, Olson and Hayes School"</w:t>
+      </w:r>
+    </w:p>
+    <w:p>
+      <w:pPr>
+        <w:rPr>
+          <w:bCs/>
+        </w:rPr>
+      </w:pPr>
+      <w:r>
+        <w:rPr>
+          <w:bCs/>
+        </w:rPr>
+        <w:t xml:space="preserve">  }</w:t>
+      </w:r>
       <w:r>
         <w:rPr>
           <w:bCs/>
@@ -29703,7 +29717,7 @@
         <w:rPr>
           <w:bCs/>
         </w:rPr>
-        <w:t xml:space="preserve">  {</w:t>
+        <w:t>{</w:t>
       </w:r>
     </w:p>
     <w:p>
@@ -29738,7 +29752,7 @@
         <w:rPr>
           <w:bCs/>
         </w:rPr>
-        <w:t>": "693cd1e5-1a29-4e63-bbb2-7f8a1880d924",</w:t>
+        <w:t>": "3157c8a0-57a5-4d74-a9d6-52a0732293a4",</w:t>
       </w:r>
     </w:p>
     <w:p>
@@ -29766,14 +29780,14 @@
         <w:rPr>
           <w:bCs/>
         </w:rPr>
-        <w:t>_firstname</w:t>
-      </w:r>
-      <w:proofErr w:type="spellEnd"/>
-      <w:r>
-        <w:rPr>
-          <w:bCs/>
-        </w:rPr>
-        <w:t>": "Blessing",</w:t>
+        <w:t>_class</w:t>
+      </w:r>
+      <w:proofErr w:type="spellEnd"/>
+      <w:r>
+        <w:rPr>
+          <w:bCs/>
+        </w:rPr>
+        <w:t>": "ffe0b2db-6d70-4c2e-982b-6bdd27712e2f",</w:t>
       </w:r>
     </w:p>
     <w:p>
@@ -29794,6 +29808,150 @@
         <w:rPr>
           <w:bCs/>
         </w:rPr>
+        <w:t>subject</w:t>
+      </w:r>
+      <w:proofErr w:type="gramEnd"/>
+      <w:r>
+        <w:rPr>
+          <w:bCs/>
+        </w:rPr>
+        <w:t>_class</w:t>
+      </w:r>
+      <w:proofErr w:type="spellEnd"/>
+      <w:r>
+        <w:rPr>
+          <w:bCs/>
+        </w:rPr>
+        <w:t>": "ffd563ab-f930-4b3c-83bd-d74c967c4201",</w:t>
+      </w:r>
+    </w:p>
+    <w:p>
+      <w:pPr>
+        <w:rPr>
+          <w:bCs/>
+        </w:rPr>
+      </w:pPr>
+      <w:r>
+        <w:rPr>
+          <w:bCs/>
+        </w:rPr>
+        <w:t xml:space="preserve">    "term": "f69787ad-9c33-417a-a019-687276b05f9a",</w:t>
+      </w:r>
+    </w:p>
+    <w:p>
+      <w:pPr>
+        <w:rPr>
+          <w:bCs/>
+        </w:rPr>
+      </w:pPr>
+      <w:r>
+        <w:rPr>
+          <w:bCs/>
+        </w:rPr>
+        <w:t xml:space="preserve">    "school": "6d8c81e7-2603-4007-8d87-1c8006ef6ad1",</w:t>
+      </w:r>
+    </w:p>
+    <w:p>
+      <w:pPr>
+        <w:rPr>
+          <w:bCs/>
+        </w:rPr>
+      </w:pPr>
+      <w:r>
+        <w:rPr>
+          <w:bCs/>
+        </w:rPr>
+        <w:t xml:space="preserve">    "status": "Approved",</w:t>
+      </w:r>
+    </w:p>
+    <w:p>
+      <w:pPr>
+        <w:rPr>
+          <w:bCs/>
+        </w:rPr>
+      </w:pPr>
+      <w:r>
+        <w:rPr>
+          <w:bCs/>
+        </w:rPr>
+        <w:t xml:space="preserve">    "</w:t>
+      </w:r>
+      <w:proofErr w:type="spellStart"/>
+      <w:proofErr w:type="gramStart"/>
+      <w:r>
+        <w:rPr>
+          <w:bCs/>
+        </w:rPr>
+        <w:t>created</w:t>
+      </w:r>
+      <w:proofErr w:type="gramEnd"/>
+      <w:r>
+        <w:rPr>
+          <w:bCs/>
+        </w:rPr>
+        <w:t>_at</w:t>
+      </w:r>
+      <w:proofErr w:type="spellEnd"/>
+      <w:r>
+        <w:rPr>
+          <w:bCs/>
+        </w:rPr>
+        <w:t>": "2025-09-07T21:04:58.356795Z",</w:t>
+      </w:r>
+    </w:p>
+    <w:p>
+      <w:pPr>
+        <w:rPr>
+          <w:bCs/>
+        </w:rPr>
+      </w:pPr>
+      <w:r>
+        <w:rPr>
+          <w:bCs/>
+        </w:rPr>
+        <w:t xml:space="preserve">    "</w:t>
+      </w:r>
+      <w:proofErr w:type="spellStart"/>
+      <w:proofErr w:type="gramStart"/>
+      <w:r>
+        <w:rPr>
+          <w:bCs/>
+        </w:rPr>
+        <w:t>updated</w:t>
+      </w:r>
+      <w:proofErr w:type="gramEnd"/>
+      <w:r>
+        <w:rPr>
+          <w:bCs/>
+        </w:rPr>
+        <w:t>_at</w:t>
+      </w:r>
+      <w:proofErr w:type="spellEnd"/>
+      <w:r>
+        <w:rPr>
+          <w:bCs/>
+        </w:rPr>
+        <w:t>": "2025-09-07T21:04:58.356830Z",</w:t>
+      </w:r>
+    </w:p>
+    <w:p>
+      <w:pPr>
+        <w:rPr>
+          <w:bCs/>
+        </w:rPr>
+      </w:pPr>
+      <w:r>
+        <w:rPr>
+          <w:bCs/>
+        </w:rPr>
+        <w:t xml:space="preserve">    "</w:t>
+      </w:r>
+      <w:proofErr w:type="spellStart"/>
+      <w:proofErr w:type="gramStart"/>
+      <w:r>
+        <w:rPr>
+          <w:bCs/>
+        </w:rPr>
         <w:t>student</w:t>
       </w:r>
       <w:proofErr w:type="gramEnd"/>
@@ -29801,251 +29959,14 @@
         <w:rPr>
           <w:bCs/>
         </w:rPr>
-        <w:t>_surname</w:t>
-      </w:r>
-      <w:proofErr w:type="spellEnd"/>
-      <w:r>
-        <w:rPr>
-          <w:bCs/>
-        </w:rPr>
-        <w:t>": "Ojo",</w:t>
-      </w:r>
-    </w:p>
-    <w:p>
-      <w:pPr>
-        <w:rPr>
-          <w:bCs/>
-        </w:rPr>
-      </w:pPr>
-      <w:r>
-        <w:rPr>
-          <w:bCs/>
-        </w:rPr>
-        <w:t xml:space="preserve">    "</w:t>
-      </w:r>
-      <w:proofErr w:type="spellStart"/>
-      <w:proofErr w:type="gramStart"/>
-      <w:r>
-        <w:rPr>
-          <w:bCs/>
-        </w:rPr>
-        <w:t>student</w:t>
-      </w:r>
-      <w:proofErr w:type="gramEnd"/>
-      <w:r>
-        <w:rPr>
-          <w:bCs/>
-        </w:rPr>
-        <w:t>_admission_number</w:t>
-      </w:r>
-      <w:proofErr w:type="spellEnd"/>
-      <w:r>
-        <w:rPr>
-          <w:bCs/>
-        </w:rPr>
-        <w:t>": "2023/0032",</w:t>
-      </w:r>
-    </w:p>
-    <w:p>
-      <w:pPr>
-        <w:rPr>
-          <w:bCs/>
-        </w:rPr>
-      </w:pPr>
-      <w:r>
-        <w:rPr>
-          <w:bCs/>
-        </w:rPr>
-        <w:t xml:space="preserve">    "</w:t>
-      </w:r>
-      <w:proofErr w:type="spellStart"/>
-      <w:proofErr w:type="gramStart"/>
-      <w:r>
-        <w:rPr>
-          <w:bCs/>
-        </w:rPr>
-        <w:t>student</w:t>
-      </w:r>
-      <w:proofErr w:type="gramEnd"/>
-      <w:r>
-        <w:rPr>
-          <w:bCs/>
-        </w:rPr>
-        <w:t>_name</w:t>
-      </w:r>
-      <w:proofErr w:type="spellEnd"/>
-      <w:r>
-        <w:rPr>
-          <w:bCs/>
-        </w:rPr>
-        <w:t>": "Ojo Blessing",</w:t>
-      </w:r>
-    </w:p>
-    <w:p>
-      <w:pPr>
-        <w:rPr>
-          <w:bCs/>
-        </w:rPr>
-      </w:pPr>
-      <w:r>
-        <w:rPr>
-          <w:bCs/>
-        </w:rPr>
-        <w:t xml:space="preserve">    "</w:t>
-      </w:r>
-      <w:proofErr w:type="spellStart"/>
-      <w:proofErr w:type="gramStart"/>
-      <w:r>
-        <w:rPr>
-          <w:bCs/>
-        </w:rPr>
-        <w:t>class</w:t>
-      </w:r>
-      <w:proofErr w:type="gramEnd"/>
-      <w:r>
-        <w:rPr>
-          <w:bCs/>
-        </w:rPr>
-        <w:t>_year</w:t>
-      </w:r>
-      <w:proofErr w:type="spellEnd"/>
-      <w:r>
-        <w:rPr>
-          <w:bCs/>
-        </w:rPr>
-        <w:t>": "2025/2026",</w:t>
-      </w:r>
-    </w:p>
-    <w:p>
-      <w:pPr>
-        <w:rPr>
-          <w:bCs/>
-        </w:rPr>
-      </w:pPr>
-      <w:r>
-        <w:rPr>
-          <w:bCs/>
-        </w:rPr>
-        <w:t xml:space="preserve">    "</w:t>
-      </w:r>
-      <w:proofErr w:type="spellStart"/>
-      <w:proofErr w:type="gramStart"/>
-      <w:r>
-        <w:rPr>
-          <w:bCs/>
-        </w:rPr>
-        <w:t>class</w:t>
-      </w:r>
-      <w:proofErr w:type="gramEnd"/>
-      <w:r>
-        <w:rPr>
-          <w:bCs/>
-        </w:rPr>
-        <w:t>_arm</w:t>
-      </w:r>
-      <w:proofErr w:type="spellEnd"/>
-      <w:r>
-        <w:rPr>
-          <w:bCs/>
-        </w:rPr>
-        <w:t>": "Science",</w:t>
-      </w:r>
-    </w:p>
-    <w:p>
-      <w:pPr>
-        <w:rPr>
-          <w:bCs/>
-        </w:rPr>
-      </w:pPr>
-      <w:r>
-        <w:rPr>
-          <w:bCs/>
-        </w:rPr>
-        <w:t xml:space="preserve">    </w:t>
-      </w:r>
-      <w:proofErr w:type="gramStart"/>
-      <w:r>
-        <w:rPr>
-          <w:bCs/>
-        </w:rPr>
-        <w:t>"department":</w:t>
-      </w:r>
-      <w:proofErr w:type="gramEnd"/>
-      <w:r>
-        <w:rPr>
-          <w:bCs/>
-        </w:rPr>
-        <w:t xml:space="preserve"> "Science",</w:t>
-      </w:r>
-    </w:p>
-    <w:p>
-      <w:pPr>
-        <w:rPr>
-          <w:bCs/>
-        </w:rPr>
-      </w:pPr>
-      <w:r>
-        <w:rPr>
-          <w:bCs/>
-        </w:rPr>
-        <w:t xml:space="preserve">    "</w:t>
-      </w:r>
-      <w:proofErr w:type="spellStart"/>
-      <w:proofErr w:type="gramStart"/>
-      <w:r>
-        <w:rPr>
-          <w:bCs/>
-        </w:rPr>
-        <w:t>subject</w:t>
-      </w:r>
-      <w:proofErr w:type="gramEnd"/>
-      <w:r>
-        <w:rPr>
-          <w:bCs/>
-        </w:rPr>
-        <w:t>_name</w:t>
-      </w:r>
-      <w:proofErr w:type="spellEnd"/>
-      <w:r>
-        <w:rPr>
-          <w:bCs/>
-        </w:rPr>
-        <w:t>": "Biology",</w:t>
-      </w:r>
-    </w:p>
-    <w:p>
-      <w:pPr>
-        <w:rPr>
-          <w:bCs/>
-        </w:rPr>
-      </w:pPr>
-      <w:r>
-        <w:rPr>
-          <w:bCs/>
-        </w:rPr>
-        <w:t xml:space="preserve">    "</w:t>
-      </w:r>
-      <w:proofErr w:type="spellStart"/>
-      <w:proofErr w:type="gramStart"/>
-      <w:r>
-        <w:rPr>
-          <w:bCs/>
-        </w:rPr>
-        <w:t>term</w:t>
-      </w:r>
-      <w:proofErr w:type="gramEnd"/>
-      <w:r>
-        <w:rPr>
-          <w:bCs/>
-        </w:rPr>
-        <w:t>_name</w:t>
-      </w:r>
-      <w:proofErr w:type="spellEnd"/>
-      <w:r>
-        <w:rPr>
-          <w:bCs/>
-        </w:rPr>
-        <w:t>": "First Term",</w:t>
+        <w:t>_id</w:t>
+      </w:r>
+      <w:proofErr w:type="spellEnd"/>
+      <w:r>
+        <w:rPr>
+          <w:bCs/>
+        </w:rPr>
+        <w:t>": "005d344d-5f36-463b-b091-3868ef3e2284",</w:t>
       </w:r>
     </w:p>
     <w:p>
@@ -30067,6 +29988,299 @@
         <w:rPr>
           <w:bCs/>
         </w:rPr>
+        <w:t>student</w:t>
+      </w:r>
+      <w:proofErr w:type="gramEnd"/>
+      <w:r>
+        <w:rPr>
+          <w:bCs/>
+        </w:rPr>
+        <w:t>_firstname</w:t>
+      </w:r>
+      <w:proofErr w:type="spellEnd"/>
+      <w:r>
+        <w:rPr>
+          <w:bCs/>
+        </w:rPr>
+        <w:t>": "Albert",</w:t>
+      </w:r>
+    </w:p>
+    <w:p>
+      <w:pPr>
+        <w:rPr>
+          <w:bCs/>
+        </w:rPr>
+      </w:pPr>
+      <w:r>
+        <w:rPr>
+          <w:bCs/>
+        </w:rPr>
+        <w:t xml:space="preserve">    "</w:t>
+      </w:r>
+      <w:proofErr w:type="spellStart"/>
+      <w:proofErr w:type="gramStart"/>
+      <w:r>
+        <w:rPr>
+          <w:bCs/>
+        </w:rPr>
+        <w:t>student</w:t>
+      </w:r>
+      <w:proofErr w:type="gramEnd"/>
+      <w:r>
+        <w:rPr>
+          <w:bCs/>
+        </w:rPr>
+        <w:t>_surname</w:t>
+      </w:r>
+      <w:proofErr w:type="spellEnd"/>
+      <w:r>
+        <w:rPr>
+          <w:bCs/>
+        </w:rPr>
+        <w:t>": "Watkins",</w:t>
+      </w:r>
+    </w:p>
+    <w:p>
+      <w:pPr>
+        <w:rPr>
+          <w:bCs/>
+        </w:rPr>
+      </w:pPr>
+      <w:r>
+        <w:rPr>
+          <w:bCs/>
+        </w:rPr>
+        <w:t xml:space="preserve">    "</w:t>
+      </w:r>
+      <w:proofErr w:type="spellStart"/>
+      <w:proofErr w:type="gramStart"/>
+      <w:r>
+        <w:rPr>
+          <w:bCs/>
+        </w:rPr>
+        <w:t>student</w:t>
+      </w:r>
+      <w:proofErr w:type="gramEnd"/>
+      <w:r>
+        <w:rPr>
+          <w:bCs/>
+        </w:rPr>
+        <w:t>_admission_number</w:t>
+      </w:r>
+      <w:proofErr w:type="spellEnd"/>
+      <w:r>
+        <w:rPr>
+          <w:bCs/>
+        </w:rPr>
+        <w:t>": "1054",</w:t>
+      </w:r>
+    </w:p>
+    <w:p>
+      <w:pPr>
+        <w:rPr>
+          <w:bCs/>
+        </w:rPr>
+      </w:pPr>
+      <w:r>
+        <w:rPr>
+          <w:bCs/>
+        </w:rPr>
+        <w:t xml:space="preserve">    "</w:t>
+      </w:r>
+      <w:proofErr w:type="spellStart"/>
+      <w:proofErr w:type="gramStart"/>
+      <w:r>
+        <w:rPr>
+          <w:bCs/>
+        </w:rPr>
+        <w:t>student</w:t>
+      </w:r>
+      <w:proofErr w:type="gramEnd"/>
+      <w:r>
+        <w:rPr>
+          <w:bCs/>
+        </w:rPr>
+        <w:t>_name</w:t>
+      </w:r>
+      <w:proofErr w:type="spellEnd"/>
+      <w:r>
+        <w:rPr>
+          <w:bCs/>
+        </w:rPr>
+        <w:t>": "Albert Watkins",</w:t>
+      </w:r>
+    </w:p>
+    <w:p>
+      <w:pPr>
+        <w:rPr>
+          <w:bCs/>
+        </w:rPr>
+      </w:pPr>
+      <w:r>
+        <w:rPr>
+          <w:bCs/>
+        </w:rPr>
+        <w:t xml:space="preserve">    "</w:t>
+      </w:r>
+      <w:proofErr w:type="spellStart"/>
+      <w:proofErr w:type="gramStart"/>
+      <w:r>
+        <w:rPr>
+          <w:bCs/>
+        </w:rPr>
+        <w:t>class</w:t>
+      </w:r>
+      <w:proofErr w:type="gramEnd"/>
+      <w:r>
+        <w:rPr>
+          <w:bCs/>
+        </w:rPr>
+        <w:t>_arm</w:t>
+      </w:r>
+      <w:proofErr w:type="spellEnd"/>
+      <w:r>
+        <w:rPr>
+          <w:bCs/>
+        </w:rPr>
+        <w:t>": "B",</w:t>
+      </w:r>
+    </w:p>
+    <w:p>
+      <w:pPr>
+        <w:rPr>
+          <w:bCs/>
+        </w:rPr>
+      </w:pPr>
+      <w:r>
+        <w:rPr>
+          <w:bCs/>
+        </w:rPr>
+        <w:t xml:space="preserve">    "department": "Commercial",</w:t>
+      </w:r>
+    </w:p>
+    <w:p>
+      <w:pPr>
+        <w:rPr>
+          <w:bCs/>
+        </w:rPr>
+      </w:pPr>
+      <w:r>
+        <w:rPr>
+          <w:bCs/>
+        </w:rPr>
+        <w:t xml:space="preserve">    "</w:t>
+      </w:r>
+      <w:proofErr w:type="spellStart"/>
+      <w:proofErr w:type="gramStart"/>
+      <w:r>
+        <w:rPr>
+          <w:bCs/>
+        </w:rPr>
+        <w:t>subject</w:t>
+      </w:r>
+      <w:proofErr w:type="gramEnd"/>
+      <w:r>
+        <w:rPr>
+          <w:bCs/>
+        </w:rPr>
+        <w:t>_id</w:t>
+      </w:r>
+      <w:proofErr w:type="spellEnd"/>
+      <w:r>
+        <w:rPr>
+          <w:bCs/>
+        </w:rPr>
+        <w:t>": "f2b0cf8d-ba1c-489a-984d-805745747e41",</w:t>
+      </w:r>
+    </w:p>
+    <w:p>
+      <w:pPr>
+        <w:rPr>
+          <w:bCs/>
+        </w:rPr>
+      </w:pPr>
+      <w:r>
+        <w:rPr>
+          <w:bCs/>
+        </w:rPr>
+        <w:t xml:space="preserve">    "</w:t>
+      </w:r>
+      <w:proofErr w:type="spellStart"/>
+      <w:proofErr w:type="gramStart"/>
+      <w:r>
+        <w:rPr>
+          <w:bCs/>
+        </w:rPr>
+        <w:t>subject</w:t>
+      </w:r>
+      <w:proofErr w:type="gramEnd"/>
+      <w:r>
+        <w:rPr>
+          <w:bCs/>
+        </w:rPr>
+        <w:t>_name</w:t>
+      </w:r>
+      <w:proofErr w:type="spellEnd"/>
+      <w:r>
+        <w:rPr>
+          <w:bCs/>
+        </w:rPr>
+        <w:t>": "Business Studies",</w:t>
+      </w:r>
+    </w:p>
+    <w:p>
+      <w:pPr>
+        <w:rPr>
+          <w:bCs/>
+        </w:rPr>
+      </w:pPr>
+      <w:r>
+        <w:rPr>
+          <w:bCs/>
+        </w:rPr>
+        <w:t xml:space="preserve">    "</w:t>
+      </w:r>
+      <w:proofErr w:type="spellStart"/>
+      <w:proofErr w:type="gramStart"/>
+      <w:r>
+        <w:rPr>
+          <w:bCs/>
+        </w:rPr>
+        <w:t>term</w:t>
+      </w:r>
+      <w:proofErr w:type="gramEnd"/>
+      <w:r>
+        <w:rPr>
+          <w:bCs/>
+        </w:rPr>
+        <w:t>_name</w:t>
+      </w:r>
+      <w:proofErr w:type="spellEnd"/>
+      <w:r>
+        <w:rPr>
+          <w:bCs/>
+        </w:rPr>
+        <w:t>": "First Term",</w:t>
+      </w:r>
+    </w:p>
+    <w:p>
+      <w:pPr>
+        <w:rPr>
+          <w:bCs/>
+        </w:rPr>
+      </w:pPr>
+      <w:r>
+        <w:rPr>
+          <w:bCs/>
+        </w:rPr>
+        <w:t xml:space="preserve">    "</w:t>
+      </w:r>
+      <w:proofErr w:type="spellStart"/>
+      <w:proofErr w:type="gramStart"/>
+      <w:r>
+        <w:rPr>
+          <w:bCs/>
+        </w:rPr>
         <w:t>school</w:t>
       </w:r>
       <w:proofErr w:type="gramEnd"/>
@@ -30081,90 +30295,7 @@
         <w:rPr>
           <w:bCs/>
         </w:rPr>
-        <w:t>": "Victory Academy",</w:t>
-      </w:r>
-    </w:p>
-    <w:p>
-      <w:pPr>
-        <w:rPr>
-          <w:bCs/>
-        </w:rPr>
-      </w:pPr>
-      <w:r>
-        <w:rPr>
-          <w:bCs/>
-        </w:rPr>
-        <w:t xml:space="preserve">    "status": "Pending",</w:t>
-      </w:r>
-    </w:p>
-    <w:p>
-      <w:pPr>
-        <w:rPr>
-          <w:bCs/>
-        </w:rPr>
-      </w:pPr>
-      <w:r>
-        <w:rPr>
-          <w:bCs/>
-        </w:rPr>
-        <w:t xml:space="preserve">    "</w:t>
-      </w:r>
-      <w:proofErr w:type="spellStart"/>
-      <w:proofErr w:type="gramStart"/>
-      <w:r>
-        <w:rPr>
-          <w:bCs/>
-        </w:rPr>
-        <w:t>created</w:t>
-      </w:r>
-      <w:proofErr w:type="gramEnd"/>
-      <w:r>
-        <w:rPr>
-          <w:bCs/>
-        </w:rPr>
-        <w:t>_at</w:t>
-      </w:r>
-      <w:proofErr w:type="spellEnd"/>
-      <w:r>
-        <w:rPr>
-          <w:bCs/>
-        </w:rPr>
-        <w:t>": "2025-05-08T14:15:12.925Z",</w:t>
-      </w:r>
-    </w:p>
-    <w:p>
-      <w:pPr>
-        <w:rPr>
-          <w:bCs/>
-        </w:rPr>
-      </w:pPr>
-      <w:r>
-        <w:rPr>
-          <w:bCs/>
-        </w:rPr>
-        <w:t xml:space="preserve">    "</w:t>
-      </w:r>
-      <w:proofErr w:type="spellStart"/>
-      <w:proofErr w:type="gramStart"/>
-      <w:r>
-        <w:rPr>
-          <w:bCs/>
-        </w:rPr>
-        <w:t>updated</w:t>
-      </w:r>
-      <w:proofErr w:type="gramEnd"/>
-      <w:r>
-        <w:rPr>
-          <w:bCs/>
-        </w:rPr>
-        <w:t>_at</w:t>
-      </w:r>
-      <w:proofErr w:type="spellEnd"/>
-      <w:r>
-        <w:rPr>
-          <w:bCs/>
-        </w:rPr>
-        <w:t>": "2025-05-08T14:15:12.925Z"</w:t>
+        <w:t>": "Simon, Olson and Hayes School"</w:t>
       </w:r>
     </w:p>
     <w:p>
@@ -30505,6 +30636,7 @@
         <w:rPr>
           <w:bCs/>
         </w:rPr>
+        <w:lastRenderedPageBreak/>
         <w:pict w14:anchorId="24A4332F">
           <v:rect id="_x0000_i1161" style="width:0;height:1.5pt" o:hralign="center" o:hrstd="t" o:hr="t" fillcolor="#a0a0a0" stroked="f"/>
         </w:pict>
@@ -30638,7 +30770,6 @@
         <w:rPr>
           <w:bCs/>
         </w:rPr>
-        <w:lastRenderedPageBreak/>
         <w:pict w14:anchorId="4A4C62D9">
           <v:rect id="_x0000_i1162" style="width:0;height:1.5pt" o:hralign="center" o:hrstd="t" o:hr="t" fillcolor="#a0a0a0" stroked="f"/>
         </w:pict>
@@ -31211,6 +31342,7 @@
         <w:rPr>
           <w:bCs/>
         </w:rPr>
+        <w:lastRenderedPageBreak/>
         <w:t xml:space="preserve">  "</w:t>
       </w:r>
       <w:proofErr w:type="spellStart"/>
@@ -31349,7 +31481,6 @@
         <w:rPr>
           <w:bCs/>
         </w:rPr>
-        <w:lastRenderedPageBreak/>
         <w:t xml:space="preserve">  "status": "Approved"</w:t>
       </w:r>
     </w:p>
@@ -31662,6 +31793,7 @@
         <w:rPr>
           <w:bCs/>
         </w:rPr>
+        <w:lastRenderedPageBreak/>
         <w:pict w14:anchorId="485DC317">
           <v:rect id="_x0000_i1166" style="width:0;height:1.5pt" o:hralign="center" o:hrstd="t" o:hr="t" fillcolor="#a0a0a0" stroked="f"/>
         </w:pict>
@@ -31798,7 +31930,6 @@
           <w:b/>
           <w:bCs/>
         </w:rPr>
-        <w:lastRenderedPageBreak/>
         <w:t>📤</w:t>
       </w:r>
       <w:r>
@@ -32226,6 +32357,7 @@
         <w:rPr>
           <w:bCs/>
         </w:rPr>
+        <w:lastRenderedPageBreak/>
         <w:t>}</w:t>
       </w:r>
     </w:p>
@@ -32393,7 +32525,6 @@
         <w:rPr>
           <w:bCs/>
         </w:rPr>
-        <w:lastRenderedPageBreak/>
         <w:t>}</w:t>
       </w:r>
     </w:p>
@@ -32773,6 +32904,7 @@
           <w:b/>
           <w:bCs/>
         </w:rPr>
+        <w:lastRenderedPageBreak/>
         <w:t>🧾</w:t>
       </w:r>
       <w:r>
@@ -32883,7 +33015,6 @@
         <w:rPr>
           <w:bCs/>
         </w:rPr>
-        <w:lastRenderedPageBreak/>
         <w:t>"Rejected"</w:t>
       </w:r>
     </w:p>
@@ -33170,6 +33301,7 @@
           <w:rFonts w:ascii="Segoe UI Emoji" w:hAnsi="Segoe UI Emoji" w:cs="Segoe UI Emoji"/>
           <w:bCs/>
         </w:rPr>
+        <w:lastRenderedPageBreak/>
         <w:t>✅</w:t>
       </w:r>
       <w:r>
@@ -33228,7 +33360,7 @@
 <w:numbering xmlns:wpc="http://schemas.microsoft.com/office/word/2010/wordprocessingCanvas" xmlns:cx="http://schemas.microsoft.com/office/drawing/2014/chartex" xmlns:cx1="http://schemas.microsoft.com/office/drawing/2015/9/8/chartex" xmlns:cx2="http://schemas.microsoft.com/office/drawing/2015/10/21/chartex" xmlns:cx3="http://schemas.microsoft.com/office/drawing/2016/5/9/chartex" xmlns:cx4="http://schemas.microsoft.com/office/drawing/2016/5/10/chartex" xmlns:cx5="http://schemas.microsoft.com/office/drawing/2016/5/11/chartex" xmlns:cx6="http://schemas.microsoft.com/office/drawing/2016/5/12/chartex" xmlns:cx7="http://schemas.microsoft.com/office/drawing/2016/5/13/chartex" xmlns:cx8="http://schemas.microsoft.com/office/drawing/2016/5/14/chartex" xmlns:mc="http://schemas.openxmlformats.org/markup-compatibility/2006" xmlns:aink="http://schemas.microsoft.com/office/drawing/2016/ink" xmlns:am3d="http://schemas.microsoft.com/office/drawing/2017/model3d" xmlns:o="urn:schemas-microsoft-com:office:office" xmlns:oel="http://schemas.microsoft.com/office/2019/extlst" xmlns:r="http://schemas.openxmlformats.org/officeDocument/2006/relationships" xmlns:m="http://schemas.openxmlformats.org/officeDocument/2006/math" xmlns:v="urn:schemas-microsoft-com:vml" xmlns:wp14="http://schemas.microsoft.com/office/word/2010/wordprocessingDrawing" xmlns:wp="http://schemas.openxmlformats.org/drawingml/2006/wordprocessingDrawing" xmlns:w10="urn:schemas-microsoft-com:office:word" xmlns:w="http://schemas.openxmlformats.org/wordprocessingml/2006/main" xmlns:w14="http://schemas.microsoft.com/office/word/2010/wordml" xmlns:w15="http://schemas.microsoft.com/office/word/2012/wordml" xmlns:w16cex="http://schemas.microsoft.com/office/word/2018/wordml/cex" xmlns:w16cid="http://schemas.microsoft.com/office/word/2016/wordml/cid" xmlns:w16="http://schemas.microsoft.com/office/word/2018/wordml" xmlns:w16du="http://schemas.microsoft.com/office/word/2023/wordml/word16du" xmlns:w16sdtdh="http://schemas.microsoft.com/office/word/2020/wordml/sdtdatahash" xmlns:w16sdtfl="http://schemas.microsoft.com/office/word/2024/wordml/sdtformatlock" xmlns:w16se="http://schemas.microsoft.com/office/word/2015/wordml/symex" xmlns:wpg="http://schemas.microsoft.com/office/word/2010/wordprocessingGroup" xmlns:wpi="http://schemas.microsoft.com/office/word/2010/wordprocessingInk" xmlns:wne="http://schemas.microsoft.com/office/word/2006/wordml" xmlns:wps="http://schemas.microsoft.com/office/word/2010/wordprocessingShape" mc:Ignorable="w14 w15 w16se w16cid w16 w16cex w16sdtdh w16sdtfl w16du wp14">
   <w:numPicBullet w:numPicBulletId="0">
     <w:pict>
-      <v:rect id="_x0000_i1039" style="width:0;height:1.5pt" o:hralign="center" o:bullet="t" o:hrstd="t" o:hr="t" fillcolor="#a0a0a0" stroked="f"/>
+      <v:rect id="_x0000_i1029" style="width:0;height:1.5pt" o:hralign="center" o:bullet="t" o:hrstd="t" o:hr="t" fillcolor="#a0a0a0" stroked="f"/>
     </w:pict>
   </w:numPicBullet>
   <w:abstractNum w:abstractNumId="0" w15:restartNumberingAfterBreak="0">

</xml_diff>